<commit_message>
update the png as well
</commit_message>
<xml_diff>
--- a/doc/registration/registration.docx
+++ b/doc/registration/registration.docx
@@ -780,10 +780,7 @@
         <w:t>Registered</w:t>
       </w:r>
       <w:r>
-        <w:t xml:space="preserve"> means the car </w:t>
-      </w:r>
-      <w:r>
-        <w:t>was registered but has not paid yet</w:t>
+        <w:t xml:space="preserve"> means the car was registered but has not paid yet</w:t>
       </w:r>
     </w:p>
     <w:p>
@@ -983,12 +980,7 @@
         </w:numPr>
       </w:pPr>
       <w:r>
-        <w:t xml:space="preserve">If there </w:t>
-      </w:r>
-      <w:bookmarkStart w:id="0" w:name="_GoBack"/>
-      <w:bookmarkEnd w:id="0"/>
-      <w:r>
-        <w:t>are multiple registration laptops, once all</w:t>
+        <w:t>If there are multiple registration laptops, once all</w:t>
       </w:r>
       <w:r>
         <w:t xml:space="preserve"> have merged their data:</w:t>
@@ -1472,9 +1464,9 @@
         </w:rPr>
         <w:drawing>
           <wp:inline distT="0" distB="0" distL="0" distR="0">
-            <wp:extent cx="5934075" cy="4714875"/>
-            <wp:effectExtent l="0" t="0" r="9525" b="9525"/>
-            <wp:docPr id="2" name="Picture 2" descr="C:\cygwin\home\bwilson\wwscc\doc\registration\reg2.png"/>
+            <wp:extent cx="5943600" cy="4715510"/>
+            <wp:effectExtent l="0" t="0" r="0" b="8890"/>
+            <wp:docPr id="1" name="Picture 1"/>
             <wp:cNvGraphicFramePr>
               <a:graphicFrameLocks xmlns:a="http://schemas.openxmlformats.org/drawingml/2006/main" noChangeAspect="1"/>
             </wp:cNvGraphicFramePr>
@@ -1482,10 +1474,8 @@
               <a:graphicData uri="http://schemas.openxmlformats.org/drawingml/2006/picture">
                 <pic:pic xmlns:pic="http://schemas.openxmlformats.org/drawingml/2006/picture">
                   <pic:nvPicPr>
-                    <pic:cNvPr id="0" name="Picture 1" descr="C:\cygwin\home\bwilson\wwscc\doc\registration\reg2.png"/>
-                    <pic:cNvPicPr>
-                      <a:picLocks noChangeAspect="1" noChangeArrowheads="1"/>
-                    </pic:cNvPicPr>
+                    <pic:cNvPr id="0" name="registration.png"/>
+                    <pic:cNvPicPr/>
                   </pic:nvPicPr>
                   <pic:blipFill>
                     <a:blip r:embed="rId9">
@@ -1495,23 +1485,18 @@
                         </a:ext>
                       </a:extLst>
                     </a:blip>
-                    <a:srcRect/>
                     <a:stretch>
                       <a:fillRect/>
                     </a:stretch>
                   </pic:blipFill>
-                  <pic:spPr bwMode="auto">
+                  <pic:spPr>
                     <a:xfrm>
                       <a:off x="0" y="0"/>
-                      <a:ext cx="5934075" cy="4714875"/>
+                      <a:ext cx="5943600" cy="4715510"/>
                     </a:xfrm>
                     <a:prstGeom prst="rect">
                       <a:avLst/>
                     </a:prstGeom>
-                    <a:noFill/>
-                    <a:ln>
-                      <a:noFill/>
-                    </a:ln>
                   </pic:spPr>
                 </pic:pic>
               </a:graphicData>
@@ -1519,6 +1504,8 @@
           </wp:inline>
         </w:drawing>
       </w:r>
+      <w:bookmarkStart w:id="0" w:name="_GoBack"/>
+      <w:bookmarkEnd w:id="0"/>
     </w:p>
     <w:sectPr>
       <w:pgSz w:w="12240" w:h="15840"/>
@@ -3003,7 +2990,7 @@
 </file>
 
 <file path=customXml/itemProps1.xml><?xml version="1.0" encoding="utf-8"?>
-<ds:datastoreItem xmlns:ds="http://schemas.openxmlformats.org/officeDocument/2006/customXml" ds:itemID="{06B4FD7D-48D6-42C1-9A78-279BDE615D2A}">
+<ds:datastoreItem xmlns:ds="http://schemas.openxmlformats.org/officeDocument/2006/customXml" ds:itemID="{98AA8BB8-7558-4A34-87BD-26FCCC377536}">
   <ds:schemaRefs>
     <ds:schemaRef ds:uri="http://schemas.openxmlformats.org/officeDocument/2006/bibliography"/>
   </ds:schemaRefs>

</xml_diff>

<commit_message>
add Tasha's doc changes and removed line about Used status
</commit_message>
<xml_diff>
--- a/doc/registration/registration.docx
+++ b/doc/registration/registration.docx
@@ -7,7 +7,10 @@
         <w:pStyle w:val="Heading1"/>
       </w:pPr>
       <w:r>
-        <w:t>Before the Event</w:t>
+        <w:t xml:space="preserve">Before the </w:t>
+      </w:r>
+      <w:r>
+        <w:t>Event</w:t>
       </w:r>
     </w:p>
     <w:p>
@@ -333,6 +336,11 @@
       </w:r>
     </w:p>
     <w:p>
+      <w:r>
+        <w:br w:type="page"/>
+      </w:r>
+    </w:p>
+    <w:p>
       <w:pPr>
         <w:pStyle w:val="ListParagraph"/>
         <w:ind w:left="1440"/>
@@ -623,192 +631,90 @@
     <w:p>
       <w:pPr>
         <w:spacing w:after="0"/>
+        <w:ind w:left="1080"/>
         <w:rPr>
           <w:rFonts w:ascii="Courier New" w:hAnsi="Courier New" w:cs="Courier New"/>
           <w:sz w:val="20"/>
           <w:szCs w:val="20"/>
         </w:rPr>
       </w:pPr>
-      <w:proofErr w:type="spellStart"/>
       <w:r>
         <w:rPr>
           <w:rFonts w:ascii="Courier New" w:hAnsi="Courier New" w:cs="Courier New"/>
           <w:sz w:val="20"/>
           <w:szCs w:val="20"/>
         </w:rPr>
-        <w:t>PunchCard</w:t>
-      </w:r>
-      <w:proofErr w:type="spellEnd"/>
+        <w:t>PunchCard = Series(nwr,pro);championships=0; MinYear(2011);maxyearcount&lt;=</w:t>
+      </w:r>
       <w:r>
         <w:rPr>
           <w:rFonts w:ascii="Courier New" w:hAnsi="Courier New" w:cs="Courier New"/>
           <w:sz w:val="20"/>
           <w:szCs w:val="20"/>
         </w:rPr>
-        <w:t xml:space="preserve"> = </w:t>
-      </w:r>
-      <w:proofErr w:type="gramStart"/>
-      <w:r>
+        <w:t>4;</w:t>
+      </w:r>
+    </w:p>
+    <w:p>
+      <w:pPr>
+        <w:spacing w:after="0"/>
+        <w:ind w:left="1080"/>
         <w:rPr>
           <w:rFonts w:ascii="Courier New" w:hAnsi="Courier New" w:cs="Courier New"/>
           <w:sz w:val="20"/>
           <w:szCs w:val="20"/>
         </w:rPr>
-        <w:t>Series(</w:t>
-      </w:r>
-      <w:proofErr w:type="spellStart"/>
-      <w:proofErr w:type="gramEnd"/>
+      </w:pPr>
       <w:r>
         <w:rPr>
           <w:rFonts w:ascii="Courier New" w:hAnsi="Courier New" w:cs="Courier New"/>
           <w:sz w:val="20"/>
           <w:szCs w:val="20"/>
         </w:rPr>
-        <w:t>nwr,pro</w:t>
-      </w:r>
-      <w:proofErr w:type="spellEnd"/>
+        <w:t>ISTClass = to</w:t>
+      </w:r>
       <w:r>
         <w:rPr>
           <w:rFonts w:ascii="Courier New" w:hAnsi="Courier New" w:cs="Courier New"/>
           <w:sz w:val="20"/>
           <w:szCs w:val="20"/>
         </w:rPr>
-        <w:t xml:space="preserve">);championships=0; </w:t>
-      </w:r>
-      <w:proofErr w:type="spellStart"/>
+        <w:t>talevents&lt;=16</w:t>
+      </w:r>
       <w:r>
         <w:rPr>
           <w:rFonts w:ascii="Courier New" w:hAnsi="Courier New" w:cs="Courier New"/>
           <w:sz w:val="20"/>
           <w:szCs w:val="20"/>
         </w:rPr>
-        <w:t>MinYear</w:t>
-      </w:r>
-      <w:proofErr w:type="spellEnd"/>
+        <w:t>; avgyearcount&lt;=</w:t>
+      </w:r>
       <w:r>
         <w:rPr>
           <w:rFonts w:ascii="Courier New" w:hAnsi="Courier New" w:cs="Courier New"/>
           <w:sz w:val="20"/>
           <w:szCs w:val="20"/>
         </w:rPr>
-        <w:t>(2011);</w:t>
-      </w:r>
-      <w:proofErr w:type="spellStart"/>
+        <w:t>4</w:t>
+      </w:r>
       <w:r>
         <w:rPr>
           <w:rFonts w:ascii="Courier New" w:hAnsi="Courier New" w:cs="Courier New"/>
           <w:sz w:val="20"/>
           <w:szCs w:val="20"/>
         </w:rPr>
-        <w:t>maxyearcount</w:t>
-      </w:r>
-      <w:proofErr w:type="spellEnd"/>
-      <w:r>
+        <w:t>;</w:t>
+      </w:r>
+    </w:p>
+    <w:p>
+      <w:pPr>
+        <w:pStyle w:val="ListParagraph"/>
+        <w:spacing w:after="0"/>
         <w:rPr>
           <w:rFonts w:ascii="Courier New" w:hAnsi="Courier New" w:cs="Courier New"/>
           <w:sz w:val="20"/>
           <w:szCs w:val="20"/>
         </w:rPr>
-        <w:t>&lt;=</w:t>
-      </w:r>
-      <w:r>
-        <w:rPr>
-          <w:rFonts w:ascii="Courier New" w:hAnsi="Courier New" w:cs="Courier New"/>
-          <w:sz w:val="20"/>
-          <w:szCs w:val="20"/>
-        </w:rPr>
-        <w:t>4;</w:t>
-      </w:r>
-    </w:p>
-    <w:p>
-      <w:pPr>
-        <w:spacing w:after="0"/>
-        <w:rPr>
-          <w:rFonts w:ascii="Courier New" w:hAnsi="Courier New" w:cs="Courier New"/>
-          <w:sz w:val="20"/>
-          <w:szCs w:val="20"/>
-        </w:rPr>
-      </w:pPr>
-      <w:proofErr w:type="spellStart"/>
-      <w:r>
-        <w:rPr>
-          <w:rFonts w:ascii="Courier New" w:hAnsi="Courier New" w:cs="Courier New"/>
-          <w:sz w:val="20"/>
-          <w:szCs w:val="20"/>
-        </w:rPr>
-        <w:t>ISTClass</w:t>
-      </w:r>
-      <w:proofErr w:type="spellEnd"/>
-      <w:r>
-        <w:rPr>
-          <w:rFonts w:ascii="Courier New" w:hAnsi="Courier New" w:cs="Courier New"/>
-          <w:sz w:val="20"/>
-          <w:szCs w:val="20"/>
-        </w:rPr>
-        <w:t xml:space="preserve"> = </w:t>
-      </w:r>
-      <w:proofErr w:type="spellStart"/>
-      <w:r>
-        <w:rPr>
-          <w:rFonts w:ascii="Courier New" w:hAnsi="Courier New" w:cs="Courier New"/>
-          <w:sz w:val="20"/>
-          <w:szCs w:val="20"/>
-        </w:rPr>
-        <w:t>to</w:t>
-      </w:r>
-      <w:r>
-        <w:rPr>
-          <w:rFonts w:ascii="Courier New" w:hAnsi="Courier New" w:cs="Courier New"/>
-          <w:sz w:val="20"/>
-          <w:szCs w:val="20"/>
-        </w:rPr>
-        <w:t>talevents</w:t>
-      </w:r>
-      <w:proofErr w:type="spellEnd"/>
-      <w:r>
-        <w:rPr>
-          <w:rFonts w:ascii="Courier New" w:hAnsi="Courier New" w:cs="Courier New"/>
-          <w:sz w:val="20"/>
-          <w:szCs w:val="20"/>
-        </w:rPr>
-        <w:t xml:space="preserve">&lt;=9; </w:t>
-      </w:r>
-      <w:proofErr w:type="spellStart"/>
-      <w:r>
-        <w:rPr>
-          <w:rFonts w:ascii="Courier New" w:hAnsi="Courier New" w:cs="Courier New"/>
-          <w:sz w:val="20"/>
-          <w:szCs w:val="20"/>
-        </w:rPr>
-        <w:t>avgyearcount</w:t>
-      </w:r>
-      <w:proofErr w:type="spellEnd"/>
-      <w:r>
-        <w:rPr>
-          <w:rFonts w:ascii="Courier New" w:hAnsi="Courier New" w:cs="Courier New"/>
-          <w:sz w:val="20"/>
-          <w:szCs w:val="20"/>
-        </w:rPr>
-        <w:t>&lt;=</w:t>
-      </w:r>
-      <w:r>
-        <w:rPr>
-          <w:rFonts w:ascii="Courier New" w:hAnsi="Courier New" w:cs="Courier New"/>
-          <w:sz w:val="20"/>
-          <w:szCs w:val="20"/>
-        </w:rPr>
-        <w:t>3;</w:t>
-      </w:r>
-    </w:p>
-    <w:p>
-      <w:pPr>
-        <w:pStyle w:val="ListParagraph"/>
-        <w:spacing w:after="0"/>
-        <w:rPr>
-          <w:rFonts w:ascii="Courier New" w:hAnsi="Courier New" w:cs="Courier New"/>
-          <w:sz w:val="20"/>
-          <w:szCs w:val="20"/>
-        </w:rPr>
       </w:pPr>
     </w:p>
     <w:p>
@@ -834,8 +740,79 @@
       </w:r>
     </w:p>
     <w:p>
-      <w:bookmarkStart w:id="0" w:name="_GoBack"/>
-      <w:bookmarkEnd w:id="0"/>
+      <w:pPr>
+        <w:rPr>
+          <w:b/>
+          <w:u w:val="single"/>
+        </w:rPr>
+      </w:pPr>
+      <w:r>
+        <w:rPr>
+          <w:b/>
+          <w:sz w:val="28"/>
+          <w:u w:val="single"/>
+        </w:rPr>
+        <w:t>Weekend memberships (1 worker)</w:t>
+      </w:r>
+    </w:p>
+    <w:p>
+      <w:pPr>
+        <w:pStyle w:val="ListParagraph"/>
+        <w:numPr>
+          <w:ilvl w:val="0"/>
+          <w:numId w:val="10"/>
+        </w:numPr>
+      </w:pPr>
+      <w:r>
+        <w:t>Fill out weekend member forms as usual – give driver pink copy – give new checkered wristband.</w:t>
+      </w:r>
+    </w:p>
+    <w:p>
+      <w:r>
+        <w:rPr>
+          <w:b/>
+          <w:sz w:val="28"/>
+          <w:u w:val="single"/>
+        </w:rPr>
+        <w:t>Computers/printers (2 workers)</w:t>
+      </w:r>
+      <w:r>
+        <w:t xml:space="preserve"> - one line for changes and one line for no changes – adjust as necessary </w:t>
+      </w:r>
+    </w:p>
+    <w:p>
+      <w:pPr>
+        <w:rPr>
+          <w:b/>
+        </w:rPr>
+      </w:pPr>
+      <w:r>
+        <w:rPr>
+          <w:b/>
+        </w:rPr>
+        <w:t>All Drivers</w:t>
+      </w:r>
+      <w:r>
+        <w:rPr>
+          <w:b/>
+        </w:rPr>
+        <w:t xml:space="preserve"> - </w:t>
+      </w:r>
+      <w:r>
+        <w:t>C</w:t>
+      </w:r>
+      <w:r>
+        <w:t xml:space="preserve">heck for valid driver’s license and </w:t>
+      </w:r>
+      <w:r>
+        <w:t>SCCA</w:t>
+      </w:r>
+      <w:r>
+        <w:t xml:space="preserve"> membership</w:t>
+      </w:r>
+      <w:r>
+        <w:t xml:space="preserve"> (annual or weekend)</w:t>
+      </w:r>
     </w:p>
     <w:p>
       <w:pPr>
@@ -846,6 +823,12 @@
         </w:numPr>
       </w:pPr>
       <w:r>
+        <w:t xml:space="preserve"> </w:t>
+      </w:r>
+      <w:r>
+        <w:t xml:space="preserve"> </w:t>
+      </w:r>
+      <w:r>
         <w:t>Enter part of the first and/or last name</w:t>
       </w:r>
       <w:r>
@@ -856,17 +839,12 @@
       <w:pPr>
         <w:pStyle w:val="ListParagraph"/>
       </w:pPr>
-    </w:p>
-    <w:p>
-      <w:pPr>
-        <w:pStyle w:val="ListParagraph"/>
-      </w:pPr>
       <w:r>
         <w:rPr>
           <w:noProof/>
         </w:rPr>
         <w:drawing>
-          <wp:inline distT="0" distB="0" distL="0" distR="0">
+          <wp:inline distT="0" distB="0" distL="0" distR="0" wp14:anchorId="620B5B55" wp14:editId="68BBACFC">
             <wp:extent cx="3982006" cy="1076475"/>
             <wp:effectExtent l="0" t="0" r="0" b="9525"/>
             <wp:docPr id="17" name="Picture 17"/>
@@ -924,11 +902,12 @@
       <w:r>
         <w:t>Select the driver from the list of drivers</w:t>
       </w:r>
-    </w:p>
-    <w:p>
-      <w:pPr>
-        <w:pStyle w:val="ListParagraph"/>
-      </w:pPr>
+      <w:r>
+        <w:t xml:space="preserve">. </w:t>
+      </w:r>
+      <w:r>
+        <w:t xml:space="preserve"> </w:t>
+      </w:r>
     </w:p>
     <w:p>
       <w:pPr>
@@ -939,7 +918,7 @@
           <w:noProof/>
         </w:rPr>
         <w:drawing>
-          <wp:inline distT="0" distB="0" distL="0" distR="0">
+          <wp:inline distT="0" distB="0" distL="0" distR="0" wp14:anchorId="6B14E65C" wp14:editId="1BD6523B">
             <wp:extent cx="5943600" cy="2386965"/>
             <wp:effectExtent l="0" t="0" r="0" b="0"/>
             <wp:docPr id="18" name="Picture 18"/>
@@ -986,28 +965,289 @@
         <w:pStyle w:val="ListParagraph"/>
         <w:numPr>
           <w:ilvl w:val="1"/>
+          <w:numId w:val="12"/>
+        </w:numPr>
+      </w:pPr>
+      <w:r>
+        <w:t xml:space="preserve">If the name is grey italic or not preset, you must click </w:t>
+      </w:r>
+      <w:r>
+        <w:rPr>
+          <w:b/>
+        </w:rPr>
+        <w:t>New Driver</w:t>
+      </w:r>
+      <w:r>
+        <w:t xml:space="preserve"> to create a new driver entry</w:t>
+      </w:r>
+      <w:r>
+        <w:t xml:space="preserve"> </w:t>
+      </w:r>
+    </w:p>
+    <w:p>
+      <w:pPr>
+        <w:pStyle w:val="ListParagraph"/>
+        <w:numPr>
+          <w:ilvl w:val="1"/>
+          <w:numId w:val="12"/>
+        </w:numPr>
+      </w:pPr>
+      <w:r>
+        <w:t>I</w:t>
+      </w:r>
+      <w:r>
+        <w:t>f</w:t>
+      </w:r>
+      <w:r>
+        <w:t xml:space="preserve"> need to</w:t>
+      </w:r>
+      <w:r>
+        <w:t xml:space="preserve"> create</w:t>
+      </w:r>
+      <w:r>
+        <w:rPr>
+          <w:b/>
+        </w:rPr>
+        <w:t xml:space="preserve"> N</w:t>
+      </w:r>
+      <w:r>
+        <w:rPr>
+          <w:b/>
+        </w:rPr>
+        <w:t xml:space="preserve">ew </w:t>
+      </w:r>
+      <w:r>
+        <w:rPr>
+          <w:b/>
+        </w:rPr>
+        <w:t>D</w:t>
+      </w:r>
+      <w:r>
+        <w:rPr>
+          <w:b/>
+        </w:rPr>
+        <w:t>river – enter  name/email/member# only</w:t>
+      </w:r>
+    </w:p>
+    <w:p>
+      <w:pPr>
+        <w:pStyle w:val="ListParagraph"/>
+        <w:ind w:left="1440"/>
+      </w:pPr>
+    </w:p>
+    <w:p>
+      <w:pPr>
+        <w:pStyle w:val="ListParagraph"/>
+      </w:pPr>
+      <w:r>
+        <w:t>Verify the</w:t>
+      </w:r>
+      <w:r>
+        <w:t xml:space="preserve"> driver’s</w:t>
+      </w:r>
+      <w:r>
+        <w:t xml:space="preserve"> member number for </w:t>
+      </w:r>
+      <w:r>
+        <w:t>barcode</w:t>
+      </w:r>
+    </w:p>
+    <w:p>
+      <w:pPr>
+        <w:pStyle w:val="ListParagraph"/>
+        <w:numPr>
+          <w:ilvl w:val="1"/>
           <w:numId w:val="3"/>
         </w:numPr>
       </w:pPr>
       <w:r>
-        <w:t xml:space="preserve">If the name is grey italic or not preset, you must click </w:t>
+        <w:t xml:space="preserve">You can </w:t>
       </w:r>
       <w:r>
         <w:rPr>
           <w:b/>
         </w:rPr>
-        <w:t>New Driver</w:t>
-      </w:r>
-      <w:r>
-        <w:t xml:space="preserve"> to create a new driver entry</w:t>
-      </w:r>
-    </w:p>
-    <w:p>
-      <w:pPr>
-        <w:pStyle w:val="ListParagraph"/>
-        <w:ind w:left="1440"/>
-      </w:pPr>
-    </w:p>
+        <w:t>Edit Driver</w:t>
+      </w:r>
+      <w:r>
+        <w:t xml:space="preserve"> to update the member # information</w:t>
+      </w:r>
+    </w:p>
+    <w:p>
+      <w:pPr>
+        <w:pStyle w:val="ListParagraph"/>
+        <w:numPr>
+          <w:ilvl w:val="1"/>
+          <w:numId w:val="3"/>
+        </w:numPr>
+      </w:pPr>
+      <w:r>
+        <w:rPr>
+          <w:b/>
+        </w:rPr>
+        <w:t>SCCA annual members</w:t>
+      </w:r>
+    </w:p>
+    <w:p>
+      <w:pPr>
+        <w:pStyle w:val="ListParagraph"/>
+        <w:numPr>
+          <w:ilvl w:val="2"/>
+          <w:numId w:val="3"/>
+        </w:numPr>
+      </w:pPr>
+      <w:r>
+        <w:t>verify SCCA member number is in driver profile and correct</w:t>
+      </w:r>
+    </w:p>
+    <w:p>
+      <w:pPr>
+        <w:pStyle w:val="ListParagraph"/>
+        <w:numPr>
+          <w:ilvl w:val="1"/>
+          <w:numId w:val="3"/>
+        </w:numPr>
+      </w:pPr>
+      <w:r>
+        <w:rPr>
+          <w:b/>
+        </w:rPr>
+        <w:t>Weekend members</w:t>
+      </w:r>
+    </w:p>
+    <w:p>
+      <w:pPr>
+        <w:pStyle w:val="ListParagraph"/>
+        <w:numPr>
+          <w:ilvl w:val="2"/>
+          <w:numId w:val="3"/>
+        </w:numPr>
+        <w:rPr>
+          <w:b/>
+        </w:rPr>
+      </w:pPr>
+      <w:r>
+        <w:rPr>
+          <w:b/>
+        </w:rPr>
+        <w:t xml:space="preserve">If HAS a driver ID number in profile </w:t>
+      </w:r>
+      <w:r>
+        <w:t xml:space="preserve">from previous events – Leave number as is </w:t>
+      </w:r>
+    </w:p>
+    <w:p>
+      <w:pPr>
+        <w:pStyle w:val="ListParagraph"/>
+        <w:numPr>
+          <w:ilvl w:val="2"/>
+          <w:numId w:val="3"/>
+        </w:numPr>
+      </w:pPr>
+      <w:r>
+        <w:rPr>
+          <w:b/>
+        </w:rPr>
+        <w:t xml:space="preserve">If DOES NOT have driver ID number in profile </w:t>
+      </w:r>
+      <w:r>
+        <w:t xml:space="preserve">– </w:t>
+      </w:r>
+      <w:r>
+        <w:t xml:space="preserve">click </w:t>
+      </w:r>
+      <w:r>
+        <w:t xml:space="preserve">Edit </w:t>
+      </w:r>
+      <w:r>
+        <w:t>D</w:t>
+      </w:r>
+      <w:r>
+        <w:t>river – enter the last 6 digits of pink form id</w:t>
+      </w:r>
+      <w:r>
+        <w:rPr>
+          <w:b/>
+        </w:rPr>
+        <w:t xml:space="preserve"> </w:t>
+      </w:r>
+      <w:r>
+        <w:t>number as the member number – click update/submit</w:t>
+      </w:r>
+      <w:r>
+        <w:t xml:space="preserve"> </w:t>
+      </w:r>
+    </w:p>
+    <w:p>
+      <w:pPr>
+        <w:pStyle w:val="ListParagraph"/>
+        <w:numPr>
+          <w:ilvl w:val="1"/>
+          <w:numId w:val="3"/>
+        </w:numPr>
+      </w:pPr>
+      <w:r>
+        <w:t>If a barcode is needed</w:t>
+      </w:r>
+      <w:r>
+        <w:t xml:space="preserve">, click </w:t>
+      </w:r>
+      <w:r>
+        <w:rPr>
+          <w:b/>
+        </w:rPr>
+        <w:t>Print Label</w:t>
+      </w:r>
+      <w:r>
+        <w:t xml:space="preserve"> to print to the selected printer device</w:t>
+      </w:r>
+      <w:r>
+        <w:rPr>
+          <w:b/>
+        </w:rPr>
+        <w:t xml:space="preserve"> </w:t>
+      </w:r>
+      <w:r>
+        <w:rPr>
+          <w:b/>
+        </w:rPr>
+        <w:t>– make sure correct printer is selected</w:t>
+      </w:r>
+      <w:r>
+        <w:t>. Barcode placement – ask  driver if has own helmet:</w:t>
+      </w:r>
+    </w:p>
+    <w:p>
+      <w:pPr>
+        <w:pStyle w:val="ListParagraph"/>
+        <w:numPr>
+          <w:ilvl w:val="2"/>
+          <w:numId w:val="12"/>
+        </w:numPr>
+      </w:pPr>
+      <w:r>
+        <w:t>if yes – explain placement (left side of helmet)</w:t>
+      </w:r>
+    </w:p>
+    <w:p>
+      <w:pPr>
+        <w:pStyle w:val="ListParagraph"/>
+        <w:numPr>
+          <w:ilvl w:val="2"/>
+          <w:numId w:val="12"/>
+        </w:numPr>
+      </w:pPr>
+      <w:r>
+        <w:t>if no – tell driver to place on the windshield</w:t>
+      </w:r>
+      <w:r>
+        <w:rPr>
+          <w:b/>
+        </w:rPr>
+        <w:t xml:space="preserve"> </w:t>
+      </w:r>
+    </w:p>
+    <w:p/>
     <w:p>
       <w:pPr>
         <w:pStyle w:val="ListParagraph"/>
@@ -1015,9 +1255,19 @@
           <w:ilvl w:val="0"/>
           <w:numId w:val="3"/>
         </w:numPr>
-      </w:pPr>
-      <w:r>
-        <w:t>Verify the member number for barcodes</w:t>
+        <w:rPr>
+          <w:sz w:val="20"/>
+        </w:rPr>
+      </w:pPr>
+      <w:r>
+        <w:lastRenderedPageBreak/>
+        <w:t>Verify the correct car(s), class</w:t>
+      </w:r>
+      <w:r>
+        <w:t>(es)</w:t>
+      </w:r>
+      <w:r>
+        <w:t xml:space="preserve"> and index are registered. </w:t>
       </w:r>
     </w:p>
     <w:p>
@@ -1027,18 +1277,26 @@
           <w:ilvl w:val="1"/>
           <w:numId w:val="3"/>
         </w:numPr>
-      </w:pPr>
-      <w:r>
-        <w:t xml:space="preserve">You can </w:t>
+        <w:rPr>
+          <w:sz w:val="20"/>
+        </w:rPr>
+      </w:pPr>
+      <w:r>
+        <w:t xml:space="preserve">Default status for Pre-Reg drivers is </w:t>
       </w:r>
       <w:r>
         <w:rPr>
           <w:b/>
-        </w:rPr>
-        <w:t>Edit Driver</w:t>
-      </w:r>
-      <w:r>
-        <w:t xml:space="preserve"> to update the member # information</w:t>
+          <w:sz w:val="28"/>
+        </w:rPr>
+        <w:t>Registered</w:t>
+      </w:r>
+      <w:r>
+        <w:rPr>
+          <w:b/>
+          <w:sz w:val="24"/>
+        </w:rPr>
+        <w:t xml:space="preserve">. </w:t>
       </w:r>
     </w:p>
     <w:p>
@@ -1048,69 +1306,184 @@
           <w:ilvl w:val="1"/>
           <w:numId w:val="3"/>
         </w:numPr>
-      </w:pPr>
-      <w:r>
-        <w:t xml:space="preserve">If a barcode is required, click </w:t>
+        <w:rPr>
+          <w:sz w:val="20"/>
+        </w:rPr>
+      </w:pPr>
+      <w:r>
+        <w:t xml:space="preserve">A driver </w:t>
       </w:r>
       <w:r>
         <w:rPr>
           <w:b/>
         </w:rPr>
-        <w:t>Print Label</w:t>
-      </w:r>
-      <w:r>
-        <w:t xml:space="preserve"> to print to the selected printer device</w:t>
-      </w:r>
-      <w:r>
-        <w:rPr>
-          <w:b/>
-        </w:rPr>
-        <w:t xml:space="preserve"> </w:t>
-      </w:r>
-    </w:p>
-    <w:p>
-      <w:pPr>
-        <w:pStyle w:val="ListParagraph"/>
-        <w:ind w:left="1440"/>
-      </w:pPr>
-    </w:p>
-    <w:p>
-      <w:r>
-        <w:br w:type="page"/>
+        <w:t>should NOT have 2 cars registered in the same class</w:t>
+      </w:r>
+      <w:r>
+        <w:t xml:space="preserve"> – verify which car driver wishes to use and Unregister the other car.</w:t>
       </w:r>
     </w:p>
     <w:p>
       <w:pPr>
         <w:pStyle w:val="ListParagraph"/>
         <w:numPr>
-          <w:ilvl w:val="0"/>
+          <w:ilvl w:val="1"/>
           <w:numId w:val="3"/>
         </w:numPr>
       </w:pPr>
       <w:r>
-        <w:lastRenderedPageBreak/>
-        <w:t xml:space="preserve">Verify that the correct car(s) have </w:t>
-      </w:r>
-      <w:proofErr w:type="spellStart"/>
+        <w:t>If not pre-registered</w:t>
+      </w:r>
+      <w:r>
+        <w:t xml:space="preserve">, click on </w:t>
+      </w:r>
+      <w:r>
+        <w:t xml:space="preserve">the </w:t>
+      </w:r>
+      <w:r>
+        <w:t xml:space="preserve">car </w:t>
+      </w:r>
+      <w:r>
+        <w:t xml:space="preserve">the </w:t>
+      </w:r>
+      <w:r>
+        <w:t>driver wishes to register</w:t>
+      </w:r>
+      <w:r>
+        <w:t xml:space="preserve"> (if in system)</w:t>
+      </w:r>
+      <w:r>
+        <w:t xml:space="preserve"> or </w:t>
+      </w:r>
+      <w:r>
+        <w:t xml:space="preserve">create a </w:t>
+      </w:r>
+      <w:r>
+        <w:rPr>
+          <w:b/>
+        </w:rPr>
+        <w:t>New Car</w:t>
+      </w:r>
+      <w:r>
+        <w:t xml:space="preserve"> </w:t>
+      </w:r>
+    </w:p>
+    <w:p>
+      <w:pPr>
+        <w:pStyle w:val="ListParagraph"/>
+        <w:numPr>
+          <w:ilvl w:val="1"/>
+          <w:numId w:val="3"/>
+        </w:numPr>
+      </w:pPr>
+      <w:r>
+        <w:t xml:space="preserve">Cars can be created, edited or deleted. </w:t>
+      </w:r>
+    </w:p>
+    <w:p>
+      <w:pPr>
+        <w:pStyle w:val="ListParagraph"/>
+        <w:numPr>
+          <w:ilvl w:val="2"/>
+          <w:numId w:val="3"/>
+        </w:numPr>
+      </w:pPr>
+      <w:r>
+        <w:rPr>
+          <w:b/>
+        </w:rPr>
+        <w:t>New From</w:t>
+      </w:r>
+      <w:r>
+        <w:t xml:space="preserve"> prefills</w:t>
+      </w:r>
+      <w:r>
+        <w:t xml:space="preserve"> the data with the selected car – which can then be edited as needed (saves having to enter all car info if only needs a different class or car number)</w:t>
+      </w:r>
+      <w:r>
+        <w:t xml:space="preserve"> </w:t>
+      </w:r>
+    </w:p>
+    <w:p>
+      <w:pPr>
+        <w:pStyle w:val="ListParagraph"/>
+        <w:numPr>
+          <w:ilvl w:val="1"/>
+          <w:numId w:val="3"/>
+        </w:numPr>
+      </w:pPr>
+      <w:r>
+        <w:t xml:space="preserve">To change a car entry, select it and click </w:t>
+      </w:r>
+      <w:r>
+        <w:rPr>
+          <w:b/>
+        </w:rPr>
+        <w:t>Register</w:t>
+      </w:r>
+      <w:r>
+        <w:rPr>
+          <w:b/>
+        </w:rPr>
+        <w:t>ed and Paid</w:t>
+      </w:r>
+      <w:r>
+        <w:t xml:space="preserve">, </w:t>
+      </w:r>
+      <w:r>
+        <w:rPr>
+          <w:b/>
+        </w:rPr>
+        <w:t>Registered Only</w:t>
+      </w:r>
+      <w:r>
+        <w:t xml:space="preserve"> or </w:t>
+      </w:r>
+      <w:r>
+        <w:rPr>
+          <w:b/>
+        </w:rPr>
+        <w:t>Unregister</w:t>
+      </w:r>
+    </w:p>
+    <w:p>
+      <w:pPr>
+        <w:pStyle w:val="ListParagraph"/>
+        <w:numPr>
+          <w:ilvl w:val="2"/>
+          <w:numId w:val="13"/>
+        </w:numPr>
+      </w:pPr>
       <w:r>
         <w:rPr>
           <w:b/>
           <w:sz w:val="28"/>
           <w:szCs w:val="28"/>
         </w:rPr>
-        <w:t>Reg</w:t>
-      </w:r>
-      <w:proofErr w:type="spellEnd"/>
+        <w:t>Registered</w:t>
+      </w:r>
+      <w:r>
+        <w:t xml:space="preserve"> means the car was registered but has not paid yet</w:t>
+      </w:r>
+    </w:p>
+    <w:p>
+      <w:pPr>
+        <w:pStyle w:val="ListParagraph"/>
+        <w:numPr>
+          <w:ilvl w:val="2"/>
+          <w:numId w:val="13"/>
+        </w:numPr>
+      </w:pPr>
       <w:r>
         <w:rPr>
           <w:b/>
           <w:sz w:val="28"/>
           <w:szCs w:val="28"/>
         </w:rPr>
-        <w:t>/Paid</w:t>
-      </w:r>
-      <w:r>
-        <w:t xml:space="preserve"> to the left of them.</w:t>
+        <w:t>In Event</w:t>
+      </w:r>
+      <w:r>
+        <w:t xml:space="preserve"> means the car already has times recorded in the event</w:t>
       </w:r>
     </w:p>
     <w:p>
@@ -1122,7 +1495,7 @@
           <w:noProof/>
         </w:rPr>
         <w:drawing>
-          <wp:inline distT="0" distB="0" distL="0" distR="0">
+          <wp:inline distT="0" distB="0" distL="0" distR="0" wp14:anchorId="0730C712" wp14:editId="7551AC24">
             <wp:extent cx="5943600" cy="1861820"/>
             <wp:effectExtent l="0" t="0" r="0" b="5080"/>
             <wp:docPr id="20" name="Picture 20"/>
@@ -1167,7 +1540,34 @@
     <w:p>
       <w:pPr>
         <w:pStyle w:val="ListParagraph"/>
-      </w:pPr>
+        <w:ind w:left="1440"/>
+      </w:pPr>
+    </w:p>
+    <w:p>
+      <w:pPr>
+        <w:pStyle w:val="ListParagraph"/>
+        <w:numPr>
+          <w:ilvl w:val="0"/>
+          <w:numId w:val="3"/>
+        </w:numPr>
+      </w:pPr>
+      <w:r>
+        <w:t xml:space="preserve">Click </w:t>
+      </w:r>
+      <w:r>
+        <w:rPr>
+          <w:b/>
+          <w:sz w:val="28"/>
+          <w:szCs w:val="28"/>
+        </w:rPr>
+        <w:t>Registered and Paid</w:t>
+      </w:r>
+      <w:r>
+        <w:t xml:space="preserve"> at the bottom and t</w:t>
+      </w:r>
+      <w:r>
+        <w:t xml:space="preserve">ell driver fee total. </w:t>
+      </w:r>
     </w:p>
     <w:p>
       <w:pPr>
@@ -1178,149 +1578,181 @@
         </w:numPr>
       </w:pPr>
       <w:r>
-        <w:t>To change</w:t>
-      </w:r>
-      <w:r>
-        <w:t xml:space="preserve"> a car</w:t>
-      </w:r>
-      <w:r>
-        <w:t xml:space="preserve"> entry</w:t>
-      </w:r>
-      <w:r>
-        <w:t xml:space="preserve">, select it and click </w:t>
-      </w:r>
-      <w:r>
-        <w:rPr>
-          <w:b/>
-        </w:rPr>
-        <w:t>Register</w:t>
-      </w:r>
-      <w:r>
-        <w:rPr>
-          <w:b/>
-        </w:rPr>
-        <w:t>ed and Paid</w:t>
-      </w:r>
-      <w:r>
-        <w:t xml:space="preserve">, </w:t>
-      </w:r>
-      <w:r>
-        <w:rPr>
-          <w:b/>
-        </w:rPr>
-        <w:t>Registered Only</w:t>
-      </w:r>
-      <w:r>
-        <w:t xml:space="preserve"> or </w:t>
-      </w:r>
-      <w:r>
-        <w:rPr>
-          <w:b/>
-        </w:rPr>
-        <w:t>Unregister</w:t>
-      </w:r>
-    </w:p>
-    <w:p>
-      <w:pPr>
-        <w:pStyle w:val="ListParagraph"/>
-        <w:numPr>
-          <w:ilvl w:val="1"/>
-          <w:numId w:val="3"/>
-        </w:numPr>
-      </w:pPr>
+        <w:t xml:space="preserve">Verify that </w:t>
+      </w:r>
       <w:r>
         <w:rPr>
           <w:b/>
           <w:sz w:val="28"/>
           <w:szCs w:val="28"/>
         </w:rPr>
-        <w:t>Registered</w:t>
-      </w:r>
-      <w:r>
-        <w:t xml:space="preserve"> means the car was registered but has not paid yet</w:t>
-      </w:r>
-    </w:p>
-    <w:p>
-      <w:pPr>
-        <w:pStyle w:val="ListParagraph"/>
-        <w:numPr>
-          <w:ilvl w:val="1"/>
-          <w:numId w:val="3"/>
-        </w:numPr>
-      </w:pPr>
-      <w:r>
+        <w:t>Reg/Paid</w:t>
+      </w:r>
+      <w:r>
+        <w:t xml:space="preserve"> is to the left of them. (Driver will pay the cash worker.)</w:t>
+      </w:r>
+      <w:r>
+        <w:rPr>
+          <w:b/>
+          <w:color w:val="FF0000"/>
+          <w:sz w:val="28"/>
+          <w:szCs w:val="28"/>
+        </w:rPr>
+        <w:t xml:space="preserve"> </w:t>
+      </w:r>
+      <w:r>
+        <w:rPr>
+          <w:b/>
+          <w:color w:val="FF0000"/>
+          <w:sz w:val="28"/>
+          <w:szCs w:val="28"/>
+        </w:rPr>
+        <w:t>NOTE:</w:t>
+      </w:r>
+      <w:r>
+        <w:rPr>
+          <w:sz w:val="28"/>
+          <w:szCs w:val="28"/>
+        </w:rPr>
+        <w:t xml:space="preserve"> </w:t>
+      </w:r>
+      <w:r>
+        <w:rPr>
+          <w:szCs w:val="28"/>
+        </w:rPr>
+        <w:t>If drivers are not marked as Reg/Paid they will be flagged in the timing software when their barcode is scanned, and pulled out of the grid line</w:t>
+      </w:r>
+    </w:p>
+    <w:p>
+      <w:pPr>
         <w:rPr>
           <w:b/>
           <w:sz w:val="28"/>
-          <w:szCs w:val="28"/>
-        </w:rPr>
-        <w:t>In Event</w:t>
-      </w:r>
-      <w:r>
-        <w:t xml:space="preserve"> means the car already has times recorded in the event</w:t>
-      </w:r>
-    </w:p>
-    <w:p>
-      <w:pPr>
-        <w:pStyle w:val="ListParagraph"/>
-        <w:numPr>
-          <w:ilvl w:val="1"/>
-          <w:numId w:val="3"/>
-        </w:numPr>
+          <w:u w:val="single"/>
+        </w:rPr>
       </w:pPr>
       <w:r>
         <w:rPr>
           <w:b/>
-          <w:color w:val="808080" w:themeColor="background1" w:themeShade="80"/>
           <w:sz w:val="28"/>
-          <w:szCs w:val="28"/>
-        </w:rPr>
-        <w:t>Used</w:t>
-      </w:r>
-      <w:r>
-        <w:rPr>
-          <w:color w:val="808080" w:themeColor="background1" w:themeShade="80"/>
-        </w:rPr>
-        <w:t xml:space="preserve"> </w:t>
-      </w:r>
-      <w:r>
-        <w:t>means that the car has been used in previous events</w:t>
-      </w:r>
-    </w:p>
-    <w:p>
-      <w:pPr>
-        <w:pStyle w:val="ListParagraph"/>
-        <w:ind w:left="1440"/>
-      </w:pPr>
+          <w:u w:val="single"/>
+        </w:rPr>
+        <w:t>Collect fees (1 worker)</w:t>
+      </w:r>
+    </w:p>
+    <w:p>
+      <w:r>
+        <w:t>Annual Member fees:</w:t>
+      </w:r>
     </w:p>
     <w:p>
       <w:pPr>
         <w:pStyle w:val="ListParagraph"/>
         <w:numPr>
           <w:ilvl w:val="0"/>
-          <w:numId w:val="3"/>
+          <w:numId w:val="11"/>
         </w:numPr>
       </w:pPr>
       <w:r>
-        <w:t xml:space="preserve">Cars can also be created, edited or deleted. </w:t>
+        <w:t>$25 pre-reg/$30 non-pre-reg</w:t>
       </w:r>
     </w:p>
     <w:p>
       <w:pPr>
         <w:pStyle w:val="ListParagraph"/>
         <w:numPr>
-          <w:ilvl w:val="1"/>
-          <w:numId w:val="3"/>
+          <w:ilvl w:val="0"/>
+          <w:numId w:val="11"/>
         </w:numPr>
       </w:pPr>
       <w:r>
+        <w:t>$15 pre-reg first gear/$20 non-pre-reg</w:t>
+      </w:r>
+    </w:p>
+    <w:p>
+      <w:pPr>
+        <w:pStyle w:val="ListParagraph"/>
+        <w:numPr>
+          <w:ilvl w:val="0"/>
+          <w:numId w:val="11"/>
+        </w:numPr>
+      </w:pPr>
+      <w:r>
+        <w:t>NOTE: 2</w:t>
+      </w:r>
+      <w:r>
+        <w:rPr>
+          <w:vertAlign w:val="superscript"/>
+        </w:rPr>
+        <w:t>nd</w:t>
+      </w:r>
+      <w:r>
+        <w:t xml:space="preserve"> entry of day is always $25 (or $15 first gear) even if not pre-reg</w:t>
+      </w:r>
+    </w:p>
+    <w:p>
+      <w:r>
+        <w:t>Weekend Member fees:</w:t>
+      </w:r>
+    </w:p>
+    <w:p>
+      <w:pPr>
+        <w:pStyle w:val="ListParagraph"/>
+        <w:numPr>
+          <w:ilvl w:val="0"/>
+          <w:numId w:val="11"/>
+        </w:numPr>
+      </w:pPr>
+      <w:r>
+        <w:t>$25 + $10 pre-reg</w:t>
+      </w:r>
+    </w:p>
+    <w:p>
+      <w:pPr>
+        <w:pStyle w:val="ListParagraph"/>
+        <w:numPr>
+          <w:ilvl w:val="0"/>
+          <w:numId w:val="11"/>
+        </w:numPr>
+      </w:pPr>
+      <w:r>
+        <w:t>$30 + $10 non-pre-reg</w:t>
+      </w:r>
+    </w:p>
+    <w:p>
+      <w:pPr>
+        <w:pStyle w:val="ListParagraph"/>
+        <w:numPr>
+          <w:ilvl w:val="0"/>
+          <w:numId w:val="11"/>
+        </w:numPr>
+      </w:pPr>
+      <w:r>
         <w:rPr>
           <w:b/>
         </w:rPr>
-        <w:t>New From</w:t>
-      </w:r>
-      <w:r>
-        <w:t xml:space="preserve"> prefills the data with the selected car.</w:t>
+        <w:t>-$10 (or $25)if has discount card (verify eligibility on computer) add driver to card log (paper)</w:t>
+      </w:r>
+    </w:p>
+    <w:p>
+      <w:pPr>
+        <w:pStyle w:val="ListParagraph"/>
+        <w:numPr>
+          <w:ilvl w:val="0"/>
+          <w:numId w:val="11"/>
+        </w:numPr>
+      </w:pPr>
+      <w:r>
+        <w:t>NOTE: 2</w:t>
+      </w:r>
+      <w:r>
+        <w:rPr>
+          <w:vertAlign w:val="superscript"/>
+        </w:rPr>
+        <w:t>nd</w:t>
+      </w:r>
+      <w:r>
+        <w:t xml:space="preserve"> entry of day is always $25 even if not pre-reg</w:t>
       </w:r>
     </w:p>
     <w:p>
@@ -1337,8 +1769,9 @@
         <w:lastRenderedPageBreak/>
         <w:t>Merging registration databases</w:t>
       </w:r>
-    </w:p>
-    <w:p/>
+      <w:bookmarkStart w:id="0" w:name="_GoBack"/>
+      <w:bookmarkEnd w:id="0"/>
+    </w:p>
     <w:p>
       <w:pPr>
         <w:pStyle w:val="ListParagraph"/>
@@ -1483,23 +1916,7 @@
           <w:rFonts w:eastAsia="Times New Roman" w:cs="Arial"/>
           <w:color w:val="000000"/>
         </w:rPr>
-        <w:t xml:space="preserve">With the “Active” </w:t>
-      </w:r>
-      <w:proofErr w:type="spellStart"/>
-      <w:r>
-        <w:rPr>
-          <w:rFonts w:eastAsia="Times New Roman" w:cs="Arial"/>
-          <w:color w:val="000000"/>
-        </w:rPr>
-        <w:t>changeset</w:t>
-      </w:r>
-      <w:proofErr w:type="spellEnd"/>
-      <w:r>
-        <w:rPr>
-          <w:rFonts w:eastAsia="Times New Roman" w:cs="Arial"/>
-          <w:color w:val="000000"/>
-        </w:rPr>
-        <w:t xml:space="preserve"> selected, you can see the list of changes that were made and are ready to be merged.  Click </w:t>
+        <w:t xml:space="preserve">With the “Active” changeset selected, you can see the list of changes that were made and are ready to be merged.  Click </w:t>
       </w:r>
       <w:r>
         <w:rPr>
@@ -1616,23 +2033,29 @@
         </w:numPr>
       </w:pPr>
       <w:r>
+        <w:t xml:space="preserve">Select the correct host and database to merge with and the host and name values will be filled for you.  There may be multiple databases at the same IP address.  </w:t>
+      </w:r>
+      <w:r>
+        <w:t>If for some reason, discovery is</w:t>
+      </w:r>
+      <w:r>
+        <w:t xml:space="preserve"> failing, you can manually enter the IP address and database name.</w:t>
+      </w:r>
+    </w:p>
+    <w:p>
+      <w:pPr>
+        <w:pStyle w:val="ListParagraph"/>
+      </w:pPr>
+    </w:p>
+    <w:p>
+      <w:pPr>
+        <w:pStyle w:val="ListParagraph"/>
+      </w:pPr>
+      <w:r>
+        <w:rPr>
+          <w:noProof/>
+        </w:rPr>
         <w:lastRenderedPageBreak/>
-        <w:t>Select the correct host and database to merge with and the host and name values will be filled for you.  There may be multiple databases at the same IP address.  If for some reason, discovery if failing, you can manually enter the IP address and database name.</w:t>
-      </w:r>
-    </w:p>
-    <w:p>
-      <w:pPr>
-        <w:pStyle w:val="ListParagraph"/>
-      </w:pPr>
-    </w:p>
-    <w:p>
-      <w:pPr>
-        <w:pStyle w:val="ListParagraph"/>
-      </w:pPr>
-      <w:r>
-        <w:rPr>
-          <w:noProof/>
-        </w:rPr>
         <w:drawing>
           <wp:inline distT="0" distB="0" distL="0" distR="0" wp14:anchorId="0626EF9F" wp14:editId="1EC356CB">
             <wp:extent cx="3552825" cy="5229225"/>
@@ -1811,24 +2234,7 @@
         </w:numPr>
       </w:pPr>
       <w:r>
-        <w:lastRenderedPageBreak/>
-        <w:t xml:space="preserve">After a successful merge, you will notice that the active </w:t>
-      </w:r>
-      <w:proofErr w:type="spellStart"/>
-      <w:r>
-        <w:t>changeset</w:t>
-      </w:r>
-      <w:proofErr w:type="spellEnd"/>
-      <w:r>
-        <w:t xml:space="preserve"> is now listed as an Archive along with its last modification time.   The last 9 </w:t>
-      </w:r>
-      <w:proofErr w:type="spellStart"/>
-      <w:r>
-        <w:t>changesets</w:t>
-      </w:r>
-      <w:proofErr w:type="spellEnd"/>
-      <w:r>
-        <w:t xml:space="preserve"> will remain present in the list unless they are deleted from the logs directory.</w:t>
+        <w:t>After a successful merge, you will notice that the active changeset is now listed as an Archive along with its last modification time.   The last 9 changesets will remain present in the list unless they are deleted from the logs directory.</w:t>
       </w:r>
     </w:p>
     <w:p>
@@ -2625,7 +3031,7 @@
     <w:p/>
     <w:sectPr>
       <w:pgSz w:w="12240" w:h="15840"/>
-      <w:pgMar w:top="1440" w:right="1440" w:bottom="1440" w:left="1440" w:header="720" w:footer="720" w:gutter="0"/>
+      <w:pgMar w:top="432" w:right="576" w:bottom="432" w:left="576" w:header="720" w:footer="720" w:gutter="0"/>
       <w:cols w:space="720"/>
       <w:docGrid w:linePitch="360"/>
     </w:sectPr>
@@ -3030,6 +3436,119 @@
     </w:lvl>
   </w:abstractNum>
   <w:abstractNum w:abstractNumId="4">
+    <w:nsid w:val="285874D8"/>
+    <w:multiLevelType w:val="hybridMultilevel"/>
+    <w:tmpl w:val="12AE0C8E"/>
+    <w:lvl w:ilvl="0" w:tplc="04090001">
+      <w:start w:val="1"/>
+      <w:numFmt w:val="bullet"/>
+      <w:lvlText w:val=""/>
+      <w:lvlJc w:val="left"/>
+      <w:pPr>
+        <w:ind w:left="720" w:hanging="360"/>
+      </w:pPr>
+      <w:rPr>
+        <w:rFonts w:ascii="Symbol" w:hAnsi="Symbol" w:hint="default"/>
+      </w:rPr>
+    </w:lvl>
+    <w:lvl w:ilvl="1" w:tplc="04090003">
+      <w:start w:val="1"/>
+      <w:numFmt w:val="bullet"/>
+      <w:lvlText w:val="o"/>
+      <w:lvlJc w:val="left"/>
+      <w:pPr>
+        <w:ind w:left="1440" w:hanging="360"/>
+      </w:pPr>
+      <w:rPr>
+        <w:rFonts w:ascii="Courier New" w:hAnsi="Courier New" w:cs="Courier New" w:hint="default"/>
+      </w:rPr>
+    </w:lvl>
+    <w:lvl w:ilvl="2" w:tplc="04090005">
+      <w:start w:val="1"/>
+      <w:numFmt w:val="bullet"/>
+      <w:lvlText w:val=""/>
+      <w:lvlJc w:val="left"/>
+      <w:pPr>
+        <w:ind w:left="2160" w:hanging="360"/>
+      </w:pPr>
+      <w:rPr>
+        <w:rFonts w:ascii="Wingdings" w:hAnsi="Wingdings" w:hint="default"/>
+      </w:rPr>
+    </w:lvl>
+    <w:lvl w:ilvl="3" w:tplc="04090001" w:tentative="1">
+      <w:start w:val="1"/>
+      <w:numFmt w:val="bullet"/>
+      <w:lvlText w:val=""/>
+      <w:lvlJc w:val="left"/>
+      <w:pPr>
+        <w:ind w:left="2880" w:hanging="360"/>
+      </w:pPr>
+      <w:rPr>
+        <w:rFonts w:ascii="Symbol" w:hAnsi="Symbol" w:hint="default"/>
+      </w:rPr>
+    </w:lvl>
+    <w:lvl w:ilvl="4" w:tplc="04090003" w:tentative="1">
+      <w:start w:val="1"/>
+      <w:numFmt w:val="bullet"/>
+      <w:lvlText w:val="o"/>
+      <w:lvlJc w:val="left"/>
+      <w:pPr>
+        <w:ind w:left="3600" w:hanging="360"/>
+      </w:pPr>
+      <w:rPr>
+        <w:rFonts w:ascii="Courier New" w:hAnsi="Courier New" w:cs="Courier New" w:hint="default"/>
+      </w:rPr>
+    </w:lvl>
+    <w:lvl w:ilvl="5" w:tplc="04090005" w:tentative="1">
+      <w:start w:val="1"/>
+      <w:numFmt w:val="bullet"/>
+      <w:lvlText w:val=""/>
+      <w:lvlJc w:val="left"/>
+      <w:pPr>
+        <w:ind w:left="4320" w:hanging="360"/>
+      </w:pPr>
+      <w:rPr>
+        <w:rFonts w:ascii="Wingdings" w:hAnsi="Wingdings" w:hint="default"/>
+      </w:rPr>
+    </w:lvl>
+    <w:lvl w:ilvl="6" w:tplc="04090001" w:tentative="1">
+      <w:start w:val="1"/>
+      <w:numFmt w:val="bullet"/>
+      <w:lvlText w:val=""/>
+      <w:lvlJc w:val="left"/>
+      <w:pPr>
+        <w:ind w:left="5040" w:hanging="360"/>
+      </w:pPr>
+      <w:rPr>
+        <w:rFonts w:ascii="Symbol" w:hAnsi="Symbol" w:hint="default"/>
+      </w:rPr>
+    </w:lvl>
+    <w:lvl w:ilvl="7" w:tplc="04090003" w:tentative="1">
+      <w:start w:val="1"/>
+      <w:numFmt w:val="bullet"/>
+      <w:lvlText w:val="o"/>
+      <w:lvlJc w:val="left"/>
+      <w:pPr>
+        <w:ind w:left="5760" w:hanging="360"/>
+      </w:pPr>
+      <w:rPr>
+        <w:rFonts w:ascii="Courier New" w:hAnsi="Courier New" w:cs="Courier New" w:hint="default"/>
+      </w:rPr>
+    </w:lvl>
+    <w:lvl w:ilvl="8" w:tplc="04090005" w:tentative="1">
+      <w:start w:val="1"/>
+      <w:numFmt w:val="bullet"/>
+      <w:lvlText w:val=""/>
+      <w:lvlJc w:val="left"/>
+      <w:pPr>
+        <w:ind w:left="6480" w:hanging="360"/>
+      </w:pPr>
+      <w:rPr>
+        <w:rFonts w:ascii="Wingdings" w:hAnsi="Wingdings" w:hint="default"/>
+      </w:rPr>
+    </w:lvl>
+  </w:abstractNum>
+  <w:abstractNum w:abstractNumId="5">
     <w:nsid w:val="2B6E5D56"/>
     <w:multiLevelType w:val="hybridMultilevel"/>
     <w:tmpl w:val="9A14A15C"/>
@@ -3118,7 +3637,120 @@
       </w:pPr>
     </w:lvl>
   </w:abstractNum>
-  <w:abstractNum w:abstractNumId="5">
+  <w:abstractNum w:abstractNumId="6">
+    <w:nsid w:val="2C364BC1"/>
+    <w:multiLevelType w:val="hybridMultilevel"/>
+    <w:tmpl w:val="DC10ED66"/>
+    <w:lvl w:ilvl="0" w:tplc="04090001">
+      <w:start w:val="1"/>
+      <w:numFmt w:val="bullet"/>
+      <w:lvlText w:val=""/>
+      <w:lvlJc w:val="left"/>
+      <w:pPr>
+        <w:ind w:left="720" w:hanging="360"/>
+      </w:pPr>
+      <w:rPr>
+        <w:rFonts w:ascii="Symbol" w:hAnsi="Symbol" w:hint="default"/>
+      </w:rPr>
+    </w:lvl>
+    <w:lvl w:ilvl="1" w:tplc="04090019">
+      <w:start w:val="1"/>
+      <w:numFmt w:val="lowerLetter"/>
+      <w:lvlText w:val="%2."/>
+      <w:lvlJc w:val="left"/>
+      <w:pPr>
+        <w:ind w:left="1440" w:hanging="360"/>
+      </w:pPr>
+      <w:rPr>
+        <w:rFonts w:hint="default"/>
+      </w:rPr>
+    </w:lvl>
+    <w:lvl w:ilvl="2" w:tplc="04090005">
+      <w:start w:val="1"/>
+      <w:numFmt w:val="bullet"/>
+      <w:lvlText w:val=""/>
+      <w:lvlJc w:val="left"/>
+      <w:pPr>
+        <w:ind w:left="2160" w:hanging="360"/>
+      </w:pPr>
+      <w:rPr>
+        <w:rFonts w:ascii="Wingdings" w:hAnsi="Wingdings" w:hint="default"/>
+      </w:rPr>
+    </w:lvl>
+    <w:lvl w:ilvl="3" w:tplc="04090001" w:tentative="1">
+      <w:start w:val="1"/>
+      <w:numFmt w:val="bullet"/>
+      <w:lvlText w:val=""/>
+      <w:lvlJc w:val="left"/>
+      <w:pPr>
+        <w:ind w:left="2880" w:hanging="360"/>
+      </w:pPr>
+      <w:rPr>
+        <w:rFonts w:ascii="Symbol" w:hAnsi="Symbol" w:hint="default"/>
+      </w:rPr>
+    </w:lvl>
+    <w:lvl w:ilvl="4" w:tplc="04090003" w:tentative="1">
+      <w:start w:val="1"/>
+      <w:numFmt w:val="bullet"/>
+      <w:lvlText w:val="o"/>
+      <w:lvlJc w:val="left"/>
+      <w:pPr>
+        <w:ind w:left="3600" w:hanging="360"/>
+      </w:pPr>
+      <w:rPr>
+        <w:rFonts w:ascii="Courier New" w:hAnsi="Courier New" w:cs="Courier New" w:hint="default"/>
+      </w:rPr>
+    </w:lvl>
+    <w:lvl w:ilvl="5" w:tplc="04090005" w:tentative="1">
+      <w:start w:val="1"/>
+      <w:numFmt w:val="bullet"/>
+      <w:lvlText w:val=""/>
+      <w:lvlJc w:val="left"/>
+      <w:pPr>
+        <w:ind w:left="4320" w:hanging="360"/>
+      </w:pPr>
+      <w:rPr>
+        <w:rFonts w:ascii="Wingdings" w:hAnsi="Wingdings" w:hint="default"/>
+      </w:rPr>
+    </w:lvl>
+    <w:lvl w:ilvl="6" w:tplc="04090001" w:tentative="1">
+      <w:start w:val="1"/>
+      <w:numFmt w:val="bullet"/>
+      <w:lvlText w:val=""/>
+      <w:lvlJc w:val="left"/>
+      <w:pPr>
+        <w:ind w:left="5040" w:hanging="360"/>
+      </w:pPr>
+      <w:rPr>
+        <w:rFonts w:ascii="Symbol" w:hAnsi="Symbol" w:hint="default"/>
+      </w:rPr>
+    </w:lvl>
+    <w:lvl w:ilvl="7" w:tplc="04090003" w:tentative="1">
+      <w:start w:val="1"/>
+      <w:numFmt w:val="bullet"/>
+      <w:lvlText w:val="o"/>
+      <w:lvlJc w:val="left"/>
+      <w:pPr>
+        <w:ind w:left="5760" w:hanging="360"/>
+      </w:pPr>
+      <w:rPr>
+        <w:rFonts w:ascii="Courier New" w:hAnsi="Courier New" w:cs="Courier New" w:hint="default"/>
+      </w:rPr>
+    </w:lvl>
+    <w:lvl w:ilvl="8" w:tplc="04090005" w:tentative="1">
+      <w:start w:val="1"/>
+      <w:numFmt w:val="bullet"/>
+      <w:lvlText w:val=""/>
+      <w:lvlJc w:val="left"/>
+      <w:pPr>
+        <w:ind w:left="6480" w:hanging="360"/>
+      </w:pPr>
+      <w:rPr>
+        <w:rFonts w:ascii="Wingdings" w:hAnsi="Wingdings" w:hint="default"/>
+      </w:rPr>
+    </w:lvl>
+  </w:abstractNum>
+  <w:abstractNum w:abstractNumId="7">
     <w:nsid w:val="2DB3630F"/>
     <w:multiLevelType w:val="hybridMultilevel"/>
     <w:tmpl w:val="7BC0F2E0"/>
@@ -3204,7 +3836,120 @@
       </w:pPr>
     </w:lvl>
   </w:abstractNum>
-  <w:abstractNum w:abstractNumId="6">
+  <w:abstractNum w:abstractNumId="8">
+    <w:nsid w:val="30F14E95"/>
+    <w:multiLevelType w:val="hybridMultilevel"/>
+    <w:tmpl w:val="EEE0BA12"/>
+    <w:lvl w:ilvl="0" w:tplc="04090001">
+      <w:start w:val="1"/>
+      <w:numFmt w:val="bullet"/>
+      <w:lvlText w:val=""/>
+      <w:lvlJc w:val="left"/>
+      <w:pPr>
+        <w:ind w:left="765" w:hanging="360"/>
+      </w:pPr>
+      <w:rPr>
+        <w:rFonts w:ascii="Symbol" w:hAnsi="Symbol" w:hint="default"/>
+      </w:rPr>
+    </w:lvl>
+    <w:lvl w:ilvl="1" w:tplc="04090003" w:tentative="1">
+      <w:start w:val="1"/>
+      <w:numFmt w:val="bullet"/>
+      <w:lvlText w:val="o"/>
+      <w:lvlJc w:val="left"/>
+      <w:pPr>
+        <w:ind w:left="1485" w:hanging="360"/>
+      </w:pPr>
+      <w:rPr>
+        <w:rFonts w:ascii="Courier New" w:hAnsi="Courier New" w:cs="Courier New" w:hint="default"/>
+      </w:rPr>
+    </w:lvl>
+    <w:lvl w:ilvl="2" w:tplc="04090005" w:tentative="1">
+      <w:start w:val="1"/>
+      <w:numFmt w:val="bullet"/>
+      <w:lvlText w:val=""/>
+      <w:lvlJc w:val="left"/>
+      <w:pPr>
+        <w:ind w:left="2205" w:hanging="360"/>
+      </w:pPr>
+      <w:rPr>
+        <w:rFonts w:ascii="Wingdings" w:hAnsi="Wingdings" w:hint="default"/>
+      </w:rPr>
+    </w:lvl>
+    <w:lvl w:ilvl="3" w:tplc="04090001" w:tentative="1">
+      <w:start w:val="1"/>
+      <w:numFmt w:val="bullet"/>
+      <w:lvlText w:val=""/>
+      <w:lvlJc w:val="left"/>
+      <w:pPr>
+        <w:ind w:left="2925" w:hanging="360"/>
+      </w:pPr>
+      <w:rPr>
+        <w:rFonts w:ascii="Symbol" w:hAnsi="Symbol" w:hint="default"/>
+      </w:rPr>
+    </w:lvl>
+    <w:lvl w:ilvl="4" w:tplc="04090003" w:tentative="1">
+      <w:start w:val="1"/>
+      <w:numFmt w:val="bullet"/>
+      <w:lvlText w:val="o"/>
+      <w:lvlJc w:val="left"/>
+      <w:pPr>
+        <w:ind w:left="3645" w:hanging="360"/>
+      </w:pPr>
+      <w:rPr>
+        <w:rFonts w:ascii="Courier New" w:hAnsi="Courier New" w:cs="Courier New" w:hint="default"/>
+      </w:rPr>
+    </w:lvl>
+    <w:lvl w:ilvl="5" w:tplc="04090005" w:tentative="1">
+      <w:start w:val="1"/>
+      <w:numFmt w:val="bullet"/>
+      <w:lvlText w:val=""/>
+      <w:lvlJc w:val="left"/>
+      <w:pPr>
+        <w:ind w:left="4365" w:hanging="360"/>
+      </w:pPr>
+      <w:rPr>
+        <w:rFonts w:ascii="Wingdings" w:hAnsi="Wingdings" w:hint="default"/>
+      </w:rPr>
+    </w:lvl>
+    <w:lvl w:ilvl="6" w:tplc="04090001" w:tentative="1">
+      <w:start w:val="1"/>
+      <w:numFmt w:val="bullet"/>
+      <w:lvlText w:val=""/>
+      <w:lvlJc w:val="left"/>
+      <w:pPr>
+        <w:ind w:left="5085" w:hanging="360"/>
+      </w:pPr>
+      <w:rPr>
+        <w:rFonts w:ascii="Symbol" w:hAnsi="Symbol" w:hint="default"/>
+      </w:rPr>
+    </w:lvl>
+    <w:lvl w:ilvl="7" w:tplc="04090003" w:tentative="1">
+      <w:start w:val="1"/>
+      <w:numFmt w:val="bullet"/>
+      <w:lvlText w:val="o"/>
+      <w:lvlJc w:val="left"/>
+      <w:pPr>
+        <w:ind w:left="5805" w:hanging="360"/>
+      </w:pPr>
+      <w:rPr>
+        <w:rFonts w:ascii="Courier New" w:hAnsi="Courier New" w:cs="Courier New" w:hint="default"/>
+      </w:rPr>
+    </w:lvl>
+    <w:lvl w:ilvl="8" w:tplc="04090005" w:tentative="1">
+      <w:start w:val="1"/>
+      <w:numFmt w:val="bullet"/>
+      <w:lvlText w:val=""/>
+      <w:lvlJc w:val="left"/>
+      <w:pPr>
+        <w:ind w:left="6525" w:hanging="360"/>
+      </w:pPr>
+      <w:rPr>
+        <w:rFonts w:ascii="Wingdings" w:hAnsi="Wingdings" w:hint="default"/>
+      </w:rPr>
+    </w:lvl>
+  </w:abstractNum>
+  <w:abstractNum w:abstractNumId="9">
     <w:nsid w:val="43E022A9"/>
     <w:multiLevelType w:val="hybridMultilevel"/>
     <w:tmpl w:val="8C528DD0"/>
@@ -3290,7 +4035,7 @@
       </w:pPr>
     </w:lvl>
   </w:abstractNum>
-  <w:abstractNum w:abstractNumId="7">
+  <w:abstractNum w:abstractNumId="10">
     <w:nsid w:val="740A6463"/>
     <w:multiLevelType w:val="hybridMultilevel"/>
     <w:tmpl w:val="D8C8FFC0"/>
@@ -3376,10 +4121,10 @@
       </w:pPr>
     </w:lvl>
   </w:abstractNum>
-  <w:abstractNum w:abstractNumId="8">
+  <w:abstractNum w:abstractNumId="11">
     <w:nsid w:val="762D6C80"/>
     <w:multiLevelType w:val="hybridMultilevel"/>
-    <w:tmpl w:val="8C70161E"/>
+    <w:tmpl w:val="D18465FC"/>
     <w:lvl w:ilvl="0" w:tplc="0409000F">
       <w:start w:val="1"/>
       <w:numFmt w:val="decimal"/>
@@ -3389,7 +4134,7 @@
         <w:ind w:left="720" w:hanging="360"/>
       </w:pPr>
     </w:lvl>
-    <w:lvl w:ilvl="1" w:tplc="04090019">
+    <w:lvl w:ilvl="1" w:tplc="38069A58">
       <w:start w:val="1"/>
       <w:numFmt w:val="lowerLetter"/>
       <w:lvlText w:val="%2."/>
@@ -3397,8 +4142,11 @@
       <w:pPr>
         <w:ind w:left="1440" w:hanging="360"/>
       </w:pPr>
-    </w:lvl>
-    <w:lvl w:ilvl="2" w:tplc="0409001B">
+      <w:rPr>
+        <w:sz w:val="22"/>
+      </w:rPr>
+    </w:lvl>
+    <w:lvl w:ilvl="2" w:tplc="B9465490">
       <w:start w:val="1"/>
       <w:numFmt w:val="lowerRoman"/>
       <w:lvlText w:val="%3."/>
@@ -3406,8 +4154,11 @@
       <w:pPr>
         <w:ind w:left="2160" w:hanging="180"/>
       </w:pPr>
-    </w:lvl>
-    <w:lvl w:ilvl="3" w:tplc="0409000F" w:tentative="1">
+      <w:rPr>
+        <w:b w:val="0"/>
+      </w:rPr>
+    </w:lvl>
+    <w:lvl w:ilvl="3" w:tplc="0409000F">
       <w:start w:val="1"/>
       <w:numFmt w:val="decimal"/>
       <w:lvlText w:val="%4."/>
@@ -3462,14 +4213,103 @@
       </w:pPr>
     </w:lvl>
   </w:abstractNum>
+  <w:abstractNum w:abstractNumId="12">
+    <w:nsid w:val="76806334"/>
+    <w:multiLevelType w:val="hybridMultilevel"/>
+    <w:tmpl w:val="68A4EA96"/>
+    <w:lvl w:ilvl="0" w:tplc="38069A58">
+      <w:start w:val="1"/>
+      <w:numFmt w:val="lowerLetter"/>
+      <w:lvlText w:val="%1."/>
+      <w:lvlJc w:val="left"/>
+      <w:pPr>
+        <w:ind w:left="1440" w:hanging="360"/>
+      </w:pPr>
+      <w:rPr>
+        <w:sz w:val="22"/>
+      </w:rPr>
+    </w:lvl>
+    <w:lvl w:ilvl="1" w:tplc="04090019">
+      <w:start w:val="1"/>
+      <w:numFmt w:val="lowerLetter"/>
+      <w:lvlText w:val="%2."/>
+      <w:lvlJc w:val="left"/>
+      <w:pPr>
+        <w:ind w:left="1440" w:hanging="360"/>
+      </w:pPr>
+    </w:lvl>
+    <w:lvl w:ilvl="2" w:tplc="0409001B">
+      <w:start w:val="1"/>
+      <w:numFmt w:val="lowerRoman"/>
+      <w:lvlText w:val="%3."/>
+      <w:lvlJc w:val="right"/>
+      <w:pPr>
+        <w:ind w:left="2160" w:hanging="180"/>
+      </w:pPr>
+    </w:lvl>
+    <w:lvl w:ilvl="3" w:tplc="0409000F">
+      <w:start w:val="1"/>
+      <w:numFmt w:val="decimal"/>
+      <w:lvlText w:val="%4."/>
+      <w:lvlJc w:val="left"/>
+      <w:pPr>
+        <w:ind w:left="2880" w:hanging="360"/>
+      </w:pPr>
+    </w:lvl>
+    <w:lvl w:ilvl="4" w:tplc="04090019" w:tentative="1">
+      <w:start w:val="1"/>
+      <w:numFmt w:val="lowerLetter"/>
+      <w:lvlText w:val="%5."/>
+      <w:lvlJc w:val="left"/>
+      <w:pPr>
+        <w:ind w:left="3600" w:hanging="360"/>
+      </w:pPr>
+    </w:lvl>
+    <w:lvl w:ilvl="5" w:tplc="0409001B" w:tentative="1">
+      <w:start w:val="1"/>
+      <w:numFmt w:val="lowerRoman"/>
+      <w:lvlText w:val="%6."/>
+      <w:lvlJc w:val="right"/>
+      <w:pPr>
+        <w:ind w:left="4320" w:hanging="180"/>
+      </w:pPr>
+    </w:lvl>
+    <w:lvl w:ilvl="6" w:tplc="0409000F" w:tentative="1">
+      <w:start w:val="1"/>
+      <w:numFmt w:val="decimal"/>
+      <w:lvlText w:val="%7."/>
+      <w:lvlJc w:val="left"/>
+      <w:pPr>
+        <w:ind w:left="5040" w:hanging="360"/>
+      </w:pPr>
+    </w:lvl>
+    <w:lvl w:ilvl="7" w:tplc="04090019" w:tentative="1">
+      <w:start w:val="1"/>
+      <w:numFmt w:val="lowerLetter"/>
+      <w:lvlText w:val="%8."/>
+      <w:lvlJc w:val="left"/>
+      <w:pPr>
+        <w:ind w:left="5760" w:hanging="360"/>
+      </w:pPr>
+    </w:lvl>
+    <w:lvl w:ilvl="8" w:tplc="0409001B" w:tentative="1">
+      <w:start w:val="1"/>
+      <w:numFmt w:val="lowerRoman"/>
+      <w:lvlText w:val="%9."/>
+      <w:lvlJc w:val="right"/>
+      <w:pPr>
+        <w:ind w:left="6480" w:hanging="180"/>
+      </w:pPr>
+    </w:lvl>
+  </w:abstractNum>
   <w:num w:numId="1">
-    <w:abstractNumId w:val="4"/>
+    <w:abstractNumId w:val="5"/>
   </w:num>
   <w:num w:numId="2">
-    <w:abstractNumId w:val="5"/>
+    <w:abstractNumId w:val="7"/>
   </w:num>
   <w:num w:numId="3">
-    <w:abstractNumId w:val="8"/>
+    <w:abstractNumId w:val="11"/>
   </w:num>
   <w:num w:numId="4">
     <w:abstractNumId w:val="0"/>
@@ -3478,16 +4318,28 @@
     <w:abstractNumId w:val="3"/>
   </w:num>
   <w:num w:numId="6">
-    <w:abstractNumId w:val="6"/>
+    <w:abstractNumId w:val="9"/>
   </w:num>
   <w:num w:numId="7">
     <w:abstractNumId w:val="1"/>
   </w:num>
   <w:num w:numId="8">
-    <w:abstractNumId w:val="7"/>
+    <w:abstractNumId w:val="10"/>
   </w:num>
   <w:num w:numId="9">
     <w:abstractNumId w:val="2"/>
+  </w:num>
+  <w:num w:numId="10">
+    <w:abstractNumId w:val="8"/>
+  </w:num>
+  <w:num w:numId="11">
+    <w:abstractNumId w:val="4"/>
+  </w:num>
+  <w:num w:numId="12">
+    <w:abstractNumId w:val="6"/>
+  </w:num>
+  <w:num w:numId="13">
+    <w:abstractNumId w:val="12"/>
   </w:num>
 </w:numbering>
 </file>
@@ -3659,12 +4511,12 @@
     <w:link w:val="Heading1Char"/>
     <w:uiPriority w:val="9"/>
     <w:qFormat/>
-    <w:rsid w:val="007D197D"/>
+    <w:rsid w:val="00636DE0"/>
     <w:pPr>
       <w:keepNext/>
       <w:keepLines/>
       <w:pageBreakBefore/>
-      <w:spacing w:before="480" w:after="0"/>
+      <w:spacing w:before="480" w:after="120"/>
       <w:outlineLvl w:val="0"/>
     </w:pPr>
     <w:rPr>
@@ -3743,7 +4595,7 @@
     <w:basedOn w:val="DefaultParagraphFont"/>
     <w:link w:val="Heading1"/>
     <w:uiPriority w:val="9"/>
-    <w:rsid w:val="007D197D"/>
+    <w:rsid w:val="00636DE0"/>
     <w:rPr>
       <w:rFonts w:asciiTheme="majorHAnsi" w:eastAsiaTheme="majorEastAsia" w:hAnsiTheme="majorHAnsi" w:cstheme="majorBidi"/>
       <w:b/>
@@ -4039,12 +4891,12 @@
     <w:link w:val="Heading1Char"/>
     <w:uiPriority w:val="9"/>
     <w:qFormat/>
-    <w:rsid w:val="007D197D"/>
+    <w:rsid w:val="00636DE0"/>
     <w:pPr>
       <w:keepNext/>
       <w:keepLines/>
       <w:pageBreakBefore/>
-      <w:spacing w:before="480" w:after="0"/>
+      <w:spacing w:before="480" w:after="120"/>
       <w:outlineLvl w:val="0"/>
     </w:pPr>
     <w:rPr>
@@ -4123,7 +4975,7 @@
     <w:basedOn w:val="DefaultParagraphFont"/>
     <w:link w:val="Heading1"/>
     <w:uiPriority w:val="9"/>
-    <w:rsid w:val="007D197D"/>
+    <w:rsid w:val="00636DE0"/>
     <w:rPr>
       <w:rFonts w:asciiTheme="majorHAnsi" w:eastAsiaTheme="majorEastAsia" w:hAnsiTheme="majorHAnsi" w:cstheme="majorBidi"/>
       <w:b/>
@@ -4542,7 +5394,7 @@
 </file>
 
 <file path=customXml/itemProps1.xml><?xml version="1.0" encoding="utf-8"?>
-<ds:datastoreItem xmlns:ds="http://schemas.openxmlformats.org/officeDocument/2006/customXml" ds:itemID="{9939F2EA-0A0E-41B6-99BF-06BEF7F65998}">
+<ds:datastoreItem xmlns:ds="http://schemas.openxmlformats.org/officeDocument/2006/customXml" ds:itemID="{FA6AD71C-B4C1-4452-89F0-7CB333A13DF5}">
   <ds:schemaRefs>
     <ds:schemaRef ds:uri="http://schemas.openxmlformats.org/officeDocument/2006/bibliography"/>
   </ds:schemaRefs>

</xml_diff>

<commit_message>
Enlarge error text in registration program, allow one to lock the event selection and update docs
</commit_message>
<xml_diff>
--- a/doc/registration/registration.docx
+++ b/doc/registration/registration.docx
@@ -743,6 +743,161 @@
       <w:pPr>
         <w:rPr>
           <w:b/>
+          <w:sz w:val="28"/>
+          <w:u w:val="single"/>
+        </w:rPr>
+      </w:pPr>
+      <w:r>
+        <w:rPr>
+          <w:b/>
+          <w:sz w:val="28"/>
+          <w:u w:val="single"/>
+        </w:rPr>
+        <w:t xml:space="preserve">Setup Verification </w:t>
+      </w:r>
+    </w:p>
+    <w:p>
+      <w:pPr>
+        <w:rPr>
+          <w:b/>
+          <w:sz w:val="28"/>
+          <w:u w:val="single"/>
+        </w:rPr>
+      </w:pPr>
+      <w:r>
+        <w:rPr>
+          <w:b/>
+          <w:noProof/>
+          <w:sz w:val="28"/>
+          <w:u w:val="single"/>
+        </w:rPr>
+        <w:drawing>
+          <wp:inline distT="0" distB="0" distL="0" distR="0">
+            <wp:extent cx="7030432" cy="771632"/>
+            <wp:effectExtent l="0" t="0" r="0" b="9525"/>
+            <wp:docPr id="1" name="Picture 1"/>
+            <wp:cNvGraphicFramePr>
+              <a:graphicFrameLocks xmlns:a="http://schemas.openxmlformats.org/drawingml/2006/main" noChangeAspect="1"/>
+            </wp:cNvGraphicFramePr>
+            <a:graphic xmlns:a="http://schemas.openxmlformats.org/drawingml/2006/main">
+              <a:graphicData uri="http://schemas.openxmlformats.org/drawingml/2006/picture">
+                <pic:pic xmlns:pic="http://schemas.openxmlformats.org/drawingml/2006/picture">
+                  <pic:nvPicPr>
+                    <pic:cNvPr id="0" name="nottracking.png"/>
+                    <pic:cNvPicPr/>
+                  </pic:nvPicPr>
+                  <pic:blipFill>
+                    <a:blip r:embed="rId17">
+                      <a:extLst>
+                        <a:ext uri="{28A0092B-C50C-407E-A947-70E740481C1C}">
+                          <a14:useLocalDpi xmlns:a14="http://schemas.microsoft.com/office/drawing/2010/main" val="0"/>
+                        </a:ext>
+                      </a:extLst>
+                    </a:blip>
+                    <a:stretch>
+                      <a:fillRect/>
+                    </a:stretch>
+                  </pic:blipFill>
+                  <pic:spPr>
+                    <a:xfrm>
+                      <a:off x="0" y="0"/>
+                      <a:ext cx="7030432" cy="771632"/>
+                    </a:xfrm>
+                    <a:prstGeom prst="rect">
+                      <a:avLst/>
+                    </a:prstGeom>
+                  </pic:spPr>
+                </pic:pic>
+              </a:graphicData>
+            </a:graphic>
+          </wp:inline>
+        </w:drawing>
+      </w:r>
+    </w:p>
+    <w:p>
+      <w:r>
+        <w:t>Verify that the registration app is actually tracking changes and that the correct event is selected.</w:t>
+      </w:r>
+      <w:r>
+        <w:t xml:space="preserve">  If it says </w:t>
+      </w:r>
+      <w:r>
+        <w:rPr>
+          <w:b/>
+          <w:color w:val="FF0000"/>
+        </w:rPr>
+        <w:t>Not Tracking</w:t>
+      </w:r>
+      <w:r>
+        <w:t xml:space="preserve"> in the selection bar, reopen </w:t>
+      </w:r>
+      <w:r>
+        <w:t>a local database file</w:t>
+      </w:r>
+      <w:r>
+        <w:t xml:space="preserve"> from the File menu. </w:t>
+      </w:r>
+      <w:r>
+        <w:t xml:space="preserve">  The Changes values should be an integer value.</w:t>
+      </w:r>
+    </w:p>
+    <w:p>
+      <w:r>
+        <w:t>You can also check the Lock checkbox to disable further event selection so that accidental event selection does not occur during registration activity.</w:t>
+      </w:r>
+    </w:p>
+    <w:p>
+      <w:r>
+        <w:rPr>
+          <w:noProof/>
+        </w:rPr>
+        <w:drawing>
+          <wp:inline distT="0" distB="0" distL="0" distR="0">
+            <wp:extent cx="7030432" cy="781159"/>
+            <wp:effectExtent l="0" t="0" r="0" b="0"/>
+            <wp:docPr id="14" name="Picture 14"/>
+            <wp:cNvGraphicFramePr>
+              <a:graphicFrameLocks xmlns:a="http://schemas.openxmlformats.org/drawingml/2006/main" noChangeAspect="1"/>
+            </wp:cNvGraphicFramePr>
+            <a:graphic xmlns:a="http://schemas.openxmlformats.org/drawingml/2006/main">
+              <a:graphicData uri="http://schemas.openxmlformats.org/drawingml/2006/picture">
+                <pic:pic xmlns:pic="http://schemas.openxmlformats.org/drawingml/2006/picture">
+                  <pic:nvPicPr>
+                    <pic:cNvPr id="0" name="working.png"/>
+                    <pic:cNvPicPr/>
+                  </pic:nvPicPr>
+                  <pic:blipFill>
+                    <a:blip r:embed="rId18">
+                      <a:extLst>
+                        <a:ext uri="{28A0092B-C50C-407E-A947-70E740481C1C}">
+                          <a14:useLocalDpi xmlns:a14="http://schemas.microsoft.com/office/drawing/2010/main" val="0"/>
+                        </a:ext>
+                      </a:extLst>
+                    </a:blip>
+                    <a:stretch>
+                      <a:fillRect/>
+                    </a:stretch>
+                  </pic:blipFill>
+                  <pic:spPr>
+                    <a:xfrm>
+                      <a:off x="0" y="0"/>
+                      <a:ext cx="7030432" cy="781159"/>
+                    </a:xfrm>
+                    <a:prstGeom prst="rect">
+                      <a:avLst/>
+                    </a:prstGeom>
+                  </pic:spPr>
+                </pic:pic>
+              </a:graphicData>
+            </a:graphic>
+          </wp:inline>
+        </w:drawing>
+      </w:r>
+    </w:p>
+    <w:p>
+      <w:pPr>
+        <w:rPr>
+          <w:b/>
           <w:u w:val="single"/>
         </w:rPr>
       </w:pPr>
@@ -859,7 +1014,7 @@
                     <pic:cNvPicPr/>
                   </pic:nvPicPr>
                   <pic:blipFill>
-                    <a:blip r:embed="rId17">
+                    <a:blip r:embed="rId19">
                       <a:extLst>
                         <a:ext uri="{28A0092B-C50C-407E-A947-70E740481C1C}">
                           <a14:useLocalDpi xmlns:a14="http://schemas.microsoft.com/office/drawing/2010/main" val="0"/>
@@ -933,7 +1088,7 @@
                     <pic:cNvPicPr/>
                   </pic:nvPicPr>
                   <pic:blipFill>
-                    <a:blip r:embed="rId18">
+                    <a:blip r:embed="rId20">
                       <a:extLst>
                         <a:ext uri="{28A0092B-C50C-407E-A947-70E740481C1C}">
                           <a14:useLocalDpi xmlns:a14="http://schemas.microsoft.com/office/drawing/2010/main" val="0"/>
@@ -969,7 +1124,14 @@
         </w:numPr>
       </w:pPr>
       <w:r>
-        <w:t xml:space="preserve">If the name is grey italic or not preset, you must click </w:t>
+        <w:lastRenderedPageBreak/>
+        <w:t>If the name is grey italic or not prese</w:t>
+      </w:r>
+      <w:r>
+        <w:t>n</w:t>
+      </w:r>
+      <w:r>
+        <w:t xml:space="preserve">t, you must click </w:t>
       </w:r>
       <w:r>
         <w:rPr>
@@ -1260,7 +1422,6 @@
         </w:rPr>
       </w:pPr>
       <w:r>
-        <w:lastRenderedPageBreak/>
         <w:t>Verify the correct car(s), class</w:t>
       </w:r>
       <w:r>
@@ -1510,7 +1671,7 @@
                     <pic:cNvPicPr/>
                   </pic:nvPicPr>
                   <pic:blipFill>
-                    <a:blip r:embed="rId19">
+                    <a:blip r:embed="rId21">
                       <a:extLst>
                         <a:ext uri="{28A0092B-C50C-407E-A947-70E740481C1C}">
                           <a14:useLocalDpi xmlns:a14="http://schemas.microsoft.com/office/drawing/2010/main" val="0"/>
@@ -1631,12 +1792,31 @@
           <w:u w:val="single"/>
         </w:rPr>
       </w:pPr>
-      <w:r>
+    </w:p>
+    <w:p>
+      <w:pPr>
         <w:rPr>
           <w:b/>
           <w:sz w:val="28"/>
           <w:u w:val="single"/>
         </w:rPr>
+      </w:pPr>
+    </w:p>
+    <w:p>
+      <w:pPr>
+        <w:rPr>
+          <w:b/>
+          <w:sz w:val="28"/>
+          <w:u w:val="single"/>
+        </w:rPr>
+      </w:pPr>
+      <w:r>
+        <w:rPr>
+          <w:b/>
+          <w:sz w:val="28"/>
+          <w:u w:val="single"/>
+        </w:rPr>
+        <w:lastRenderedPageBreak/>
         <w:t>Collect fees (1 worker)</w:t>
       </w:r>
     </w:p>
@@ -1769,8 +1949,6 @@
         <w:lastRenderedPageBreak/>
         <w:t>Merging registration databases</w:t>
       </w:r>
-      <w:bookmarkStart w:id="0" w:name="_GoBack"/>
-      <w:bookmarkEnd w:id="0"/>
     </w:p>
     <w:p>
       <w:pPr>
@@ -1859,7 +2037,7 @@
                     </pic:cNvPicPr>
                   </pic:nvPicPr>
                   <pic:blipFill>
-                    <a:blip r:embed="rId20">
+                    <a:blip r:embed="rId22">
                       <a:extLst>
                         <a:ext uri="{28A0092B-C50C-407E-A947-70E740481C1C}">
                           <a14:useLocalDpi xmlns:a14="http://schemas.microsoft.com/office/drawing/2010/main" val="0"/>
@@ -1916,7 +2094,23 @@
           <w:rFonts w:eastAsia="Times New Roman" w:cs="Arial"/>
           <w:color w:val="000000"/>
         </w:rPr>
-        <w:t xml:space="preserve">With the “Active” changeset selected, you can see the list of changes that were made and are ready to be merged.  Click </w:t>
+        <w:t>With the “Active” change</w:t>
+      </w:r>
+      <w:r>
+        <w:rPr>
+          <w:rFonts w:eastAsia="Times New Roman" w:cs="Arial"/>
+          <w:color w:val="000000"/>
+        </w:rPr>
+        <w:t xml:space="preserve"> </w:t>
+      </w:r>
+      <w:bookmarkStart w:id="0" w:name="_GoBack"/>
+      <w:bookmarkEnd w:id="0"/>
+      <w:r>
+        <w:rPr>
+          <w:rFonts w:eastAsia="Times New Roman" w:cs="Arial"/>
+          <w:color w:val="000000"/>
+        </w:rPr>
+        <w:t xml:space="preserve">set selected, you can see the list of changes that were made and are ready to be merged.  Click </w:t>
       </w:r>
       <w:r>
         <w:rPr>
@@ -1983,7 +2177,7 @@
                     </pic:cNvPicPr>
                   </pic:nvPicPr>
                   <pic:blipFill>
-                    <a:blip r:embed="rId21">
+                    <a:blip r:embed="rId23">
                       <a:extLst>
                         <a:ext uri="{28A0092B-C50C-407E-A947-70E740481C1C}">
                           <a14:useLocalDpi xmlns:a14="http://schemas.microsoft.com/office/drawing/2010/main" val="0"/>
@@ -2074,7 +2268,7 @@
                     </pic:cNvPicPr>
                   </pic:nvPicPr>
                   <pic:blipFill>
-                    <a:blip r:embed="rId22">
+                    <a:blip r:embed="rId24">
                       <a:extLst>
                         <a:ext uri="{28A0092B-C50C-407E-A947-70E740481C1C}">
                           <a14:useLocalDpi xmlns:a14="http://schemas.microsoft.com/office/drawing/2010/main" val="0"/>
@@ -2188,7 +2382,7 @@
                     </pic:cNvPicPr>
                   </pic:nvPicPr>
                   <pic:blipFill>
-                    <a:blip r:embed="rId23">
+                    <a:blip r:embed="rId25">
                       <a:extLst>
                         <a:ext uri="{28A0092B-C50C-407E-A947-70E740481C1C}">
                           <a14:useLocalDpi xmlns:a14="http://schemas.microsoft.com/office/drawing/2010/main" val="0"/>
@@ -2268,7 +2462,7 @@
                     </pic:cNvPicPr>
                   </pic:nvPicPr>
                   <pic:blipFill>
-                    <a:blip r:embed="rId24">
+                    <a:blip r:embed="rId26">
                       <a:extLst>
                         <a:ext uri="{28A0092B-C50C-407E-A947-70E740481C1C}">
                           <a14:useLocalDpi xmlns:a14="http://schemas.microsoft.com/office/drawing/2010/main" val="0"/>
@@ -2362,7 +2556,7 @@
                     </pic:cNvPicPr>
                   </pic:nvPicPr>
                   <pic:blipFill>
-                    <a:blip r:embed="rId25">
+                    <a:blip r:embed="rId27">
                       <a:extLst>
                         <a:ext uri="{28A0092B-C50C-407E-A947-70E740481C1C}">
                           <a14:useLocalDpi xmlns:a14="http://schemas.microsoft.com/office/drawing/2010/main" val="0"/>
@@ -2454,7 +2648,7 @@
                     <pic:cNvPicPr/>
                   </pic:nvPicPr>
                   <pic:blipFill>
-                    <a:blip r:embed="rId26">
+                    <a:blip r:embed="rId28">
                       <a:extLst>
                         <a:ext uri="{28A0092B-C50C-407E-A947-70E740481C1C}">
                           <a14:useLocalDpi xmlns:a14="http://schemas.microsoft.com/office/drawing/2010/main" val="0"/>
@@ -2542,7 +2736,7 @@
                     <pic:cNvPicPr/>
                   </pic:nvPicPr>
                   <pic:blipFill>
-                    <a:blip r:embed="rId27">
+                    <a:blip r:embed="rId29">
                       <a:extLst>
                         <a:ext uri="{28A0092B-C50C-407E-A947-70E740481C1C}">
                           <a14:useLocalDpi xmlns:a14="http://schemas.microsoft.com/office/drawing/2010/main" val="0"/>
@@ -5394,7 +5588,7 @@
 </file>
 
 <file path=customXml/itemProps1.xml><?xml version="1.0" encoding="utf-8"?>
-<ds:datastoreItem xmlns:ds="http://schemas.openxmlformats.org/officeDocument/2006/customXml" ds:itemID="{FA6AD71C-B4C1-4452-89F0-7CB333A13DF5}">
+<ds:datastoreItem xmlns:ds="http://schemas.openxmlformats.org/officeDocument/2006/customXml" ds:itemID="{B0F2A64E-B845-41A2-AFE7-58257B41494A}">
   <ds:schemaRefs>
     <ds:schemaRef ds:uri="http://schemas.openxmlformats.org/officeDocument/2006/bibliography"/>
   </ds:schemaRefs>

</xml_diff>